<commit_message>
updated report based on feedback
</commit_message>
<xml_diff>
--- a/UNC_Excel_Challenge_Report.docx
+++ b/UNC_Excel_Challenge_Report.docx
@@ -43,11 +43,9 @@
       <w:r>
         <w:t xml:space="preserve">While the arts </w:t>
       </w:r>
-      <w:proofErr w:type="gramStart"/>
-      <w:r>
-        <w:t>tends</w:t>
-      </w:r>
-      <w:proofErr w:type="gramEnd"/>
+      <w:r>
+        <w:t>tend</w:t>
+      </w:r>
       <w:r>
         <w:t xml:space="preserve"> to be see more success than other categories, plays, especially theater plays, see the highest rate of success. And, further, the most successful campaign’s have goals set between $15,000 - $30,000. </w:t>
       </w:r>
@@ -56,27 +54,55 @@
       <w:r>
         <w:t xml:space="preserve">Notably, the current data is limited in contextual understanding of why the time of year is important, </w:t>
       </w:r>
-      <w:proofErr w:type="gramStart"/>
-      <w:r>
-        <w:t>and also</w:t>
-      </w:r>
-      <w:proofErr w:type="gramEnd"/>
-      <w:r>
-        <w:t xml:space="preserve"> contains very old data, which may skew the results when looking at overall trends. </w:t>
+      <w:r>
+        <w:t>and</w:t>
+      </w:r>
+      <w:r>
+        <w:t xml:space="preserve"> contains very old data, which may skew the results when looking at overall trends.</w:t>
+      </w:r>
+      <w:r>
+        <w:t xml:space="preserve"> The</w:t>
+      </w:r>
+      <w:r>
+        <w:t xml:space="preserve"> </w:t>
+      </w:r>
+      <w:r>
+        <w:t>h</w:t>
+      </w:r>
+      <w:r>
+        <w:t xml:space="preserve">igh standard deviation and variance suggest the mean data is skewed and has high value outliers. This is further supported by the same </w:t>
+      </w:r>
+      <w:r>
+        <w:t>minimum</w:t>
+      </w:r>
+      <w:r>
+        <w:t xml:space="preserve"> value but with maximum values being quite large in comparison to the median. Therefore, the median value </w:t>
+      </w:r>
+      <w:r>
+        <w:t>is a more value reference to</w:t>
+      </w:r>
+      <w:r>
+        <w:t xml:space="preserve"> summarize the data. </w:t>
       </w:r>
     </w:p>
     <w:p>
       <w:r>
+        <w:t xml:space="preserve">There is more variance with successful campaigns, which makes sense as successful campaigns regularly met their monetary goals, indicating high investments which </w:t>
+      </w:r>
+      <w:r>
+        <w:t>correlates</w:t>
+      </w:r>
+      <w:r>
+        <w:t xml:space="preserve"> to a higher number of backers than failed campaigns.</w:t>
+      </w:r>
+    </w:p>
+    <w:p>
+      <w:r>
         <w:t xml:space="preserve">I would be interested to perform further analysis on success versus failures per country, per </w:t>
       </w:r>
-      <w:proofErr w:type="gramStart"/>
-      <w:r>
-        <w:t xml:space="preserve">category, </w:t>
-      </w:r>
-      <w:r>
-        <w:t xml:space="preserve"> to</w:t>
-      </w:r>
-      <w:proofErr w:type="gramEnd"/>
+      <w:r>
+        <w:t>category, to</w:t>
+      </w:r>
       <w:r>
         <w:t xml:space="preserve"> provide insight into differences in importance places on different categories in different cultures. Also, what was the percentage of success/failure per target goal per category. This may help highlight outliers in categories asking for above or below average funding contributing to the campaign outcome.</w:t>
       </w:r>

</xml_diff>